<commit_message>
Tilføjede "Se tidligere beskeder" til user stories
</commit_message>
<xml_diff>
--- a/User Stories/ChatUserStories.docx
+++ b/User Stories/ChatUserStories.docx
@@ -5,16 +5,28 @@
     <w:p>
       <w:pPr>
         <w:pStyle w:val="Heading1"/>
-      </w:pPr>
-      <w:r>
+        <w:rPr>
+          <w:lang w:val="da-DK"/>
+        </w:rPr>
+      </w:pPr>
+      <w:r>
+        <w:rPr>
+          <w:lang w:val="da-DK"/>
+        </w:rPr>
         <w:t>Chat User Stories</w:t>
       </w:r>
     </w:p>
     <w:p>
       <w:pPr>
         <w:pStyle w:val="Heading2"/>
-      </w:pPr>
-      <w:r>
+        <w:rPr>
+          <w:lang w:val="da-DK"/>
+        </w:rPr>
+      </w:pPr>
+      <w:r>
+        <w:rPr>
+          <w:lang w:val="da-DK"/>
+        </w:rPr>
         <w:t>Sende tekstbesked</w:t>
       </w:r>
     </w:p>
@@ -75,233 +87,293 @@
         <w:rPr>
           <w:lang w:val="da-DK"/>
         </w:rPr>
-        <w:t>Sende emojis</w:t>
-      </w:r>
-    </w:p>
-    <w:p>
-      <w:pPr>
-        <w:rPr>
-          <w:lang w:val="da-DK"/>
-        </w:rPr>
-      </w:pPr>
-      <w:r>
-        <w:rPr>
-          <w:lang w:val="da-DK"/>
-        </w:rPr>
-        <w:t>Som bruger vil jeg kunne sende emojis for hurtigt og nemt at vise mit humør</w:t>
-      </w:r>
-    </w:p>
-    <w:p>
-      <w:pPr>
-        <w:pStyle w:val="Heading2"/>
-        <w:rPr>
-          <w:lang w:val="da-DK"/>
-        </w:rPr>
-      </w:pPr>
-      <w:r>
-        <w:rPr>
-          <w:lang w:val="da-DK"/>
-        </w:rPr>
-        <w:t>Modtage emojis</w:t>
-      </w:r>
-    </w:p>
-    <w:p>
-      <w:pPr>
-        <w:rPr>
-          <w:lang w:val="da-DK"/>
-        </w:rPr>
-      </w:pPr>
-      <w:r>
-        <w:rPr>
-          <w:lang w:val="da-DK"/>
-        </w:rPr>
-        <w:t>Som bruger vil jeg kunne modtage emojis for at kunne se andre brugeres humør.</w:t>
-      </w:r>
-    </w:p>
-    <w:p>
-      <w:pPr>
-        <w:pStyle w:val="Heading2"/>
-        <w:rPr>
-          <w:lang w:val="da-DK"/>
-        </w:rPr>
-      </w:pPr>
-      <w:r>
-        <w:rPr>
-          <w:lang w:val="da-DK"/>
-        </w:rPr>
-        <w:t>Sende billeder</w:t>
-      </w:r>
-    </w:p>
-    <w:p>
-      <w:pPr>
-        <w:rPr>
-          <w:lang w:val="da-DK"/>
-        </w:rPr>
-      </w:pPr>
-      <w:r>
-        <w:rPr>
-          <w:lang w:val="da-DK"/>
-        </w:rPr>
-        <w:t>Som bruger vil jeg kunne sende billeder for at hurtigt at vise andre brugere mine billeder.</w:t>
-      </w:r>
-    </w:p>
-    <w:p>
-      <w:pPr>
-        <w:pStyle w:val="Heading2"/>
-        <w:rPr>
-          <w:lang w:val="da-DK"/>
-        </w:rPr>
-      </w:pPr>
-      <w:r>
-        <w:rPr>
-          <w:lang w:val="da-DK"/>
-        </w:rPr>
-        <w:t>Modtage billeder</w:t>
-      </w:r>
-    </w:p>
-    <w:p>
-      <w:pPr>
-        <w:rPr>
-          <w:lang w:val="da-DK"/>
-        </w:rPr>
-      </w:pPr>
-      <w:r>
-        <w:rPr>
-          <w:lang w:val="da-DK"/>
-        </w:rPr>
-        <w:t xml:space="preserve">Som bruger vil jeg kunne modtage billeder </w:t>
-      </w:r>
-      <w:r>
-        <w:rPr>
-          <w:lang w:val="da-DK"/>
-        </w:rPr>
-        <w:t>for at kunne se andre brugeres billeder.</w:t>
-      </w:r>
-    </w:p>
-    <w:p>
-      <w:pPr>
-        <w:pStyle w:val="Heading2"/>
-      </w:pPr>
-      <w:r>
-        <w:t>VO</w:t>
-      </w:r>
-      <w:r>
-        <w:t>I</w:t>
-      </w:r>
-      <w:r>
-        <w:t>P</w:t>
-      </w:r>
-      <w:r>
-        <w:t>(</w:t>
-      </w:r>
-      <w:r>
-        <w:t>Voice Over Internet Protocol</w:t>
-      </w:r>
-      <w:r>
-        <w:t>)</w:t>
-      </w:r>
-    </w:p>
-    <w:p>
-      <w:pPr>
-        <w:rPr>
-          <w:lang w:val="da-DK"/>
-        </w:rPr>
-      </w:pPr>
-      <w:r>
-        <w:rPr>
-          <w:lang w:val="da-DK"/>
-        </w:rPr>
-        <w:t>Som bruger vil je</w:t>
-      </w:r>
-      <w:r>
-        <w:rPr>
-          <w:lang w:val="da-DK"/>
-        </w:rPr>
-        <w:t>g kunne tale med andre brugere over internettet for at</w:t>
-      </w:r>
-      <w:r>
-        <w:rPr>
-          <w:lang w:val="da-DK"/>
-        </w:rPr>
-        <w:t xml:space="preserve"> kunne komm</w:t>
-      </w:r>
-      <w:r>
-        <w:rPr>
-          <w:lang w:val="da-DK"/>
-        </w:rPr>
-        <w:t>uni</w:t>
-      </w:r>
-      <w:r>
-        <w:rPr>
-          <w:lang w:val="da-DK"/>
-        </w:rPr>
-        <w:t>kere</w:t>
-      </w:r>
-      <w:r>
-        <w:rPr>
-          <w:lang w:val="da-DK"/>
-        </w:rPr>
-        <w:t xml:space="preserve"> med andre brugere</w:t>
-      </w:r>
-      <w:r>
-        <w:rPr>
-          <w:lang w:val="da-DK"/>
-        </w:rPr>
-        <w:t xml:space="preserve"> uden tekst</w:t>
-      </w:r>
-      <w:r>
-        <w:rPr>
-          <w:lang w:val="da-DK"/>
-        </w:rPr>
-        <w:t>.</w:t>
-      </w:r>
-    </w:p>
-    <w:p>
-      <w:pPr>
-        <w:pStyle w:val="Heading2"/>
-        <w:rPr>
-          <w:lang w:val="da-DK"/>
-        </w:rPr>
-      </w:pPr>
-      <w:r>
-        <w:rPr>
-          <w:lang w:val="da-DK"/>
-        </w:rPr>
-        <w:t>Gruppechat</w:t>
-      </w:r>
-    </w:p>
-    <w:p>
-      <w:pPr>
-        <w:rPr>
-          <w:lang w:val="da-DK"/>
-        </w:rPr>
-      </w:pPr>
-      <w:r>
-        <w:rPr>
-          <w:lang w:val="da-DK"/>
-        </w:rPr>
-        <w:t>Som bruger vil jeg kunne oprette en gruppechat for</w:t>
-      </w:r>
-      <w:r>
-        <w:rPr>
-          <w:lang w:val="da-DK"/>
-        </w:rPr>
-        <w:t xml:space="preserve"> nemt</w:t>
-      </w:r>
-      <w:r>
-        <w:rPr>
-          <w:lang w:val="da-DK"/>
-        </w:rPr>
-        <w:t xml:space="preserve"> at kunne kommunikere</w:t>
-      </w:r>
-      <w:r>
-        <w:rPr>
-          <w:lang w:val="da-DK"/>
-        </w:rPr>
-        <w:t xml:space="preserve"> med flere brugere på samme tid.</w:t>
+        <w:t>Se tidligere beskeder</w:t>
+      </w:r>
+    </w:p>
+    <w:p>
+      <w:pPr>
+        <w:rPr>
+          <w:lang w:val="da-DK"/>
+        </w:rPr>
+      </w:pPr>
+      <w:r>
+        <w:rPr>
+          <w:lang w:val="da-DK"/>
+        </w:rPr>
+        <w:t>Som bruger vil jeg kunne se tidligere beskeder med andre brugere, for at have en historik over</w:t>
+      </w:r>
+      <w:r>
+        <w:rPr>
+          <w:lang w:val="da-DK"/>
+        </w:rPr>
+        <w:t xml:space="preserve"> </w:t>
       </w:r>
       <w:bookmarkStart w:id="0" w:name="_GoBack"/>
       <w:bookmarkEnd w:id="0"/>
+      <w:r>
+        <w:rPr>
+          <w:lang w:val="da-DK"/>
+        </w:rPr>
+        <w:t>samtaler.</w:t>
+      </w:r>
+    </w:p>
+    <w:p>
+      <w:pPr>
+        <w:pStyle w:val="Heading2"/>
+        <w:rPr>
+          <w:lang w:val="da-DK"/>
+        </w:rPr>
+      </w:pPr>
+      <w:r>
+        <w:rPr>
+          <w:lang w:val="da-DK"/>
+        </w:rPr>
+        <w:t>Sende emojis</w:t>
+      </w:r>
+    </w:p>
+    <w:p>
+      <w:pPr>
+        <w:rPr>
+          <w:lang w:val="da-DK"/>
+        </w:rPr>
+      </w:pPr>
+      <w:r>
+        <w:rPr>
+          <w:lang w:val="da-DK"/>
+        </w:rPr>
+        <w:t>Som bruger vil jeg kunne sende emojis for hurtigt og nemt at vise mit humør</w:t>
+      </w:r>
+    </w:p>
+    <w:p>
+      <w:pPr>
+        <w:pStyle w:val="Heading2"/>
+        <w:rPr>
+          <w:lang w:val="da-DK"/>
+        </w:rPr>
+      </w:pPr>
+      <w:r>
+        <w:rPr>
+          <w:lang w:val="da-DK"/>
+        </w:rPr>
+        <w:t>Modtage emojis</w:t>
+      </w:r>
+    </w:p>
+    <w:p>
+      <w:pPr>
+        <w:rPr>
+          <w:lang w:val="da-DK"/>
+        </w:rPr>
+      </w:pPr>
+      <w:r>
+        <w:rPr>
+          <w:lang w:val="da-DK"/>
+        </w:rPr>
+        <w:t>Som bruger vil jeg kunne modtage emojis for at kunne se andre brugeres humør.</w:t>
+      </w:r>
+    </w:p>
+    <w:p>
+      <w:pPr>
+        <w:pStyle w:val="Heading2"/>
+        <w:rPr>
+          <w:lang w:val="da-DK"/>
+        </w:rPr>
+      </w:pPr>
+      <w:r>
+        <w:rPr>
+          <w:lang w:val="da-DK"/>
+        </w:rPr>
+        <w:t>Sende billeder</w:t>
+      </w:r>
+    </w:p>
+    <w:p>
+      <w:pPr>
+        <w:rPr>
+          <w:lang w:val="da-DK"/>
+        </w:rPr>
+      </w:pPr>
+      <w:r>
+        <w:rPr>
+          <w:lang w:val="da-DK"/>
+        </w:rPr>
+        <w:t>Som bruger vil jeg kunne sende billeder for at hurtigt at vise andre brugere mine billeder.</w:t>
+      </w:r>
+    </w:p>
+    <w:p>
+      <w:pPr>
+        <w:pStyle w:val="Heading2"/>
+        <w:rPr>
+          <w:lang w:val="da-DK"/>
+        </w:rPr>
+      </w:pPr>
+      <w:r>
+        <w:rPr>
+          <w:lang w:val="da-DK"/>
+        </w:rPr>
+        <w:t>Modtage billeder</w:t>
+      </w:r>
+    </w:p>
+    <w:p>
+      <w:pPr>
+        <w:rPr>
+          <w:lang w:val="da-DK"/>
+        </w:rPr>
+      </w:pPr>
+      <w:r>
+        <w:rPr>
+          <w:lang w:val="da-DK"/>
+        </w:rPr>
+        <w:t xml:space="preserve">Som bruger vil jeg kunne modtage billeder </w:t>
+      </w:r>
+      <w:r>
+        <w:rPr>
+          <w:lang w:val="da-DK"/>
+        </w:rPr>
+        <w:t>for at kunne se andre brugeres billeder.</w:t>
+      </w:r>
+    </w:p>
+    <w:p>
+      <w:pPr>
+        <w:pStyle w:val="Heading2"/>
+        <w:rPr>
+          <w:lang w:val="da-DK"/>
+        </w:rPr>
+      </w:pPr>
+      <w:r>
+        <w:rPr>
+          <w:lang w:val="da-DK"/>
+        </w:rPr>
+        <w:t>VO</w:t>
+      </w:r>
+      <w:r>
+        <w:rPr>
+          <w:lang w:val="da-DK"/>
+        </w:rPr>
+        <w:t>I</w:t>
+      </w:r>
+      <w:r>
+        <w:rPr>
+          <w:lang w:val="da-DK"/>
+        </w:rPr>
+        <w:t>P</w:t>
+      </w:r>
+      <w:r>
+        <w:rPr>
+          <w:lang w:val="da-DK"/>
+        </w:rPr>
+        <w:t>(</w:t>
+      </w:r>
+      <w:r>
+        <w:rPr>
+          <w:lang w:val="da-DK"/>
+        </w:rPr>
+        <w:t>Voice Over Internet Protocol</w:t>
+      </w:r>
+      <w:r>
+        <w:rPr>
+          <w:lang w:val="da-DK"/>
+        </w:rPr>
+        <w:t>)</w:t>
+      </w:r>
+    </w:p>
+    <w:p>
+      <w:pPr>
+        <w:rPr>
+          <w:lang w:val="da-DK"/>
+        </w:rPr>
+      </w:pPr>
+      <w:r>
+        <w:rPr>
+          <w:lang w:val="da-DK"/>
+        </w:rPr>
+        <w:t>Som bruger vil je</w:t>
+      </w:r>
+      <w:r>
+        <w:rPr>
+          <w:lang w:val="da-DK"/>
+        </w:rPr>
+        <w:t>g kunne tale med andre brugere over internettet for at</w:t>
+      </w:r>
+      <w:r>
+        <w:rPr>
+          <w:lang w:val="da-DK"/>
+        </w:rPr>
+        <w:t xml:space="preserve"> kunne komm</w:t>
+      </w:r>
+      <w:r>
+        <w:rPr>
+          <w:lang w:val="da-DK"/>
+        </w:rPr>
+        <w:t>uni</w:t>
+      </w:r>
+      <w:r>
+        <w:rPr>
+          <w:lang w:val="da-DK"/>
+        </w:rPr>
+        <w:t>kere</w:t>
+      </w:r>
+      <w:r>
+        <w:rPr>
+          <w:lang w:val="da-DK"/>
+        </w:rPr>
+        <w:t xml:space="preserve"> med andre brugere</w:t>
+      </w:r>
+      <w:r>
+        <w:rPr>
+          <w:lang w:val="da-DK"/>
+        </w:rPr>
+        <w:t xml:space="preserve"> uden tekst</w:t>
+      </w:r>
+      <w:r>
+        <w:rPr>
+          <w:lang w:val="da-DK"/>
+        </w:rPr>
+        <w:t>.</w:t>
+      </w:r>
+    </w:p>
+    <w:p>
+      <w:pPr>
+        <w:pStyle w:val="Heading2"/>
+        <w:rPr>
+          <w:lang w:val="da-DK"/>
+        </w:rPr>
+      </w:pPr>
+      <w:r>
+        <w:rPr>
+          <w:lang w:val="da-DK"/>
+        </w:rPr>
+        <w:t>Gruppechat</w:t>
+      </w:r>
+    </w:p>
+    <w:p>
+      <w:pPr>
+        <w:rPr>
+          <w:lang w:val="da-DK"/>
+        </w:rPr>
+      </w:pPr>
+      <w:r>
+        <w:rPr>
+          <w:lang w:val="da-DK"/>
+        </w:rPr>
+        <w:t>Som bruger vil jeg kunne oprette en gruppechat for</w:t>
+      </w:r>
+      <w:r>
+        <w:rPr>
+          <w:lang w:val="da-DK"/>
+        </w:rPr>
+        <w:t xml:space="preserve"> nemt</w:t>
+      </w:r>
+      <w:r>
+        <w:rPr>
+          <w:lang w:val="da-DK"/>
+        </w:rPr>
+        <w:t xml:space="preserve"> at kunne kommunikere</w:t>
+      </w:r>
+      <w:r>
+        <w:rPr>
+          <w:lang w:val="da-DK"/>
+        </w:rPr>
+        <w:t xml:space="preserve"> med flere brugere på samme tid.</w:t>
+      </w:r>
     </w:p>
     <w:sectPr>
       <w:pgSz w:w="11906" w:h="16838"/>

</xml_diff>